<commit_message>
Add new laboratory works
</commit_message>
<xml_diff>
--- a/Geoinform Systems/ТР-23 Ровний Григорій ЛР1.docx
+++ b/Geoinform Systems/ТР-23 Ровний Григорій ЛР1.docx
@@ -18,7 +18,6 @@
       </w:pPr>
       <w:bookmarkStart w:id="0" w:name="_Hlk115279843"/>
       <w:bookmarkEnd w:id="0"/>
-      <w:proofErr w:type="spellStart"/>
       <w:r>
         <w:rPr>
           <w:rStyle w:val="hps"/>
@@ -28,7 +27,6 @@
         </w:rPr>
         <w:t>Міністерство</w:t>
       </w:r>
-      <w:proofErr w:type="spellEnd"/>
       <w:r>
         <w:rPr>
           <w:sz w:val="32"/>
@@ -36,7 +34,6 @@
         </w:rPr>
         <w:t xml:space="preserve"> </w:t>
       </w:r>
-      <w:proofErr w:type="spellStart"/>
       <w:r>
         <w:rPr>
           <w:rStyle w:val="hps"/>
@@ -44,9 +41,15 @@
           <w:sz w:val="32"/>
           <w:szCs w:val="32"/>
         </w:rPr>
-        <w:t>освіти</w:t>
-      </w:r>
-      <w:proofErr w:type="spellEnd"/>
+        <w:t>освіти і</w:t>
+      </w:r>
+      <w:r>
+        <w:rPr>
+          <w:sz w:val="32"/>
+          <w:szCs w:val="32"/>
+        </w:rPr>
+        <w:t xml:space="preserve"> </w:t>
+      </w:r>
       <w:r>
         <w:rPr>
           <w:rStyle w:val="hps"/>
@@ -54,14 +57,14 @@
           <w:sz w:val="32"/>
           <w:szCs w:val="32"/>
         </w:rPr>
-        <w:t xml:space="preserve"> і</w:t>
+        <w:t>науки України</w:t>
       </w:r>
       <w:r>
         <w:rPr>
           <w:sz w:val="32"/>
           <w:szCs w:val="32"/>
         </w:rPr>
-        <w:t xml:space="preserve"> </w:t>
+        <w:br/>
       </w:r>
       <w:r>
         <w:rPr>
@@ -70,9 +73,18 @@
           <w:sz w:val="32"/>
           <w:szCs w:val="32"/>
         </w:rPr>
-        <w:t xml:space="preserve">науки </w:t>
-      </w:r>
-      <w:proofErr w:type="spellStart"/>
+        <w:t>Національний технічний університет України</w:t>
+      </w:r>
+    </w:p>
+    <w:p>
+      <w:pPr>
+        <w:spacing w:after="0" w:line="240" w:lineRule="auto"/>
+        <w:jc w:val="center"/>
+        <w:rPr>
+          <w:sz w:val="32"/>
+          <w:szCs w:val="32"/>
+        </w:rPr>
+      </w:pPr>
       <w:r>
         <w:rPr>
           <w:rStyle w:val="hps"/>
@@ -80,27 +92,134 @@
           <w:sz w:val="32"/>
           <w:szCs w:val="32"/>
         </w:rPr>
-        <w:t>України</w:t>
-      </w:r>
-      <w:proofErr w:type="spellEnd"/>
+        <w:t>«</w:t>
+      </w:r>
       <w:r>
         <w:rPr>
           <w:sz w:val="32"/>
           <w:szCs w:val="32"/>
         </w:rPr>
-        <w:br/>
-      </w:r>
-      <w:proofErr w:type="spellStart"/>
-      <w:r>
+        <w:t>Київський політехнічний інститут  ім. І. Сікорського»</w:t>
+      </w:r>
+    </w:p>
+    <w:p>
+      <w:pPr>
+        <w:spacing w:line="240" w:lineRule="auto"/>
+        <w:jc w:val="center"/>
+        <w:rPr>
+          <w:sz w:val="32"/>
+          <w:szCs w:val="32"/>
+        </w:rPr>
+      </w:pPr>
+    </w:p>
+    <w:p>
+      <w:pPr>
+        <w:spacing w:line="240" w:lineRule="auto"/>
+        <w:jc w:val="center"/>
+        <w:rPr>
+          <w:sz w:val="32"/>
+          <w:szCs w:val="32"/>
+          <w:lang w:val="uk-UA"/>
+        </w:rPr>
+      </w:pPr>
+      <w:r>
+        <w:rPr>
+          <w:sz w:val="32"/>
+          <w:szCs w:val="32"/>
+        </w:rPr>
+        <w:t>Навчально</w:t>
+      </w:r>
+      <w:r>
+        <w:rPr>
+          <w:sz w:val="32"/>
+          <w:szCs w:val="32"/>
+          <w:lang w:val="uk-UA"/>
+        </w:rPr>
+        <w:t>-</w:t>
+      </w:r>
+      <w:r>
+        <w:rPr>
+          <w:sz w:val="32"/>
+          <w:szCs w:val="32"/>
+        </w:rPr>
+        <w:t xml:space="preserve">науковий </w:t>
+      </w:r>
+      <w:r>
+        <w:rPr>
+          <w:sz w:val="32"/>
+          <w:szCs w:val="32"/>
+          <w:lang w:val="uk-UA"/>
+        </w:rPr>
+        <w:t>інститут атомної та теплової енергетики</w:t>
+      </w:r>
+    </w:p>
+    <w:p>
+      <w:pPr>
+        <w:spacing w:line="240" w:lineRule="auto"/>
+        <w:jc w:val="center"/>
+        <w:rPr>
+          <w:sz w:val="32"/>
+          <w:szCs w:val="32"/>
+          <w:lang w:val="uk-UA"/>
+        </w:rPr>
+      </w:pPr>
+      <w:r>
+        <w:rPr>
+          <w:sz w:val="32"/>
+          <w:szCs w:val="32"/>
+        </w:rPr>
+        <w:t xml:space="preserve">Кафедра </w:t>
+      </w:r>
+      <w:r>
+        <w:rPr>
+          <w:sz w:val="32"/>
+          <w:szCs w:val="32"/>
+          <w:lang w:val="uk-UA"/>
+        </w:rPr>
+        <w:t>цифрових технологій в енергетиці</w:t>
+      </w:r>
+    </w:p>
+    <w:p>
+      <w:pPr>
+        <w:spacing w:line="240" w:lineRule="auto"/>
+        <w:jc w:val="center"/>
+      </w:pPr>
+    </w:p>
+    <w:p>
+      <w:pPr>
+        <w:spacing w:line="240" w:lineRule="auto"/>
+        <w:jc w:val="center"/>
+      </w:pPr>
+    </w:p>
+    <w:p>
+      <w:pPr>
+        <w:spacing w:line="240" w:lineRule="auto"/>
+        <w:jc w:val="center"/>
+      </w:pPr>
+    </w:p>
+    <w:p>
+      <w:pPr>
+        <w:spacing w:after="120" w:line="240" w:lineRule="auto"/>
+        <w:jc w:val="center"/>
+      </w:pPr>
+    </w:p>
+    <w:p>
+      <w:pPr>
+        <w:spacing w:after="0" w:line="240" w:lineRule="auto"/>
+      </w:pPr>
+    </w:p>
+    <w:p>
+      <w:pPr>
+        <w:spacing w:after="0" w:line="240" w:lineRule="auto"/>
+        <w:jc w:val="center"/>
         <w:rPr>
           <w:rStyle w:val="hps"/>
           <w:rFonts w:eastAsiaTheme="majorEastAsia"/>
           <w:sz w:val="32"/>
           <w:szCs w:val="32"/>
-        </w:rPr>
-        <w:t>Національний</w:t>
-      </w:r>
-      <w:proofErr w:type="spellEnd"/>
+          <w:lang w:val="uk-UA"/>
+        </w:rPr>
+      </w:pPr>
       <w:r>
         <w:rPr>
           <w:rStyle w:val="hps"/>
@@ -108,367 +227,32 @@
           <w:sz w:val="32"/>
           <w:szCs w:val="32"/>
         </w:rPr>
-        <w:t xml:space="preserve"> </w:t>
-      </w:r>
-      <w:proofErr w:type="spellStart"/>
-      <w:r>
-        <w:rPr>
-          <w:rStyle w:val="hps"/>
-          <w:rFonts w:eastAsiaTheme="majorEastAsia"/>
+        <w:t>Лабораторна робота №1</w:t>
+      </w:r>
+    </w:p>
+    <w:p>
+      <w:pPr>
+        <w:spacing w:after="0" w:line="240" w:lineRule="auto"/>
+        <w:jc w:val="center"/>
+        <w:rPr>
           <w:sz w:val="32"/>
           <w:szCs w:val="32"/>
         </w:rPr>
-        <w:t>технічний</w:t>
-      </w:r>
-      <w:proofErr w:type="spellEnd"/>
-      <w:r>
-        <w:rPr>
-          <w:rStyle w:val="hps"/>
-          <w:rFonts w:eastAsiaTheme="majorEastAsia"/>
+      </w:pPr>
+      <w:r>
+        <w:rPr>
           <w:sz w:val="32"/>
           <w:szCs w:val="32"/>
         </w:rPr>
-        <w:t xml:space="preserve"> </w:t>
-      </w:r>
-      <w:proofErr w:type="spellStart"/>
-      <w:r>
-        <w:rPr>
-          <w:rStyle w:val="hps"/>
-          <w:rFonts w:eastAsiaTheme="majorEastAsia"/>
+        <w:t>з дисципліни «</w:t>
+      </w:r>
+      <w:r>
+        <w:rPr>
           <w:sz w:val="32"/>
           <w:szCs w:val="32"/>
-        </w:rPr>
-        <w:t>університет</w:t>
-      </w:r>
-      <w:proofErr w:type="spellEnd"/>
-      <w:r>
-        <w:rPr>
-          <w:rStyle w:val="hps"/>
-          <w:rFonts w:eastAsiaTheme="majorEastAsia"/>
-          <w:sz w:val="32"/>
-          <w:szCs w:val="32"/>
-        </w:rPr>
-        <w:t xml:space="preserve"> </w:t>
-      </w:r>
-      <w:proofErr w:type="spellStart"/>
-      <w:r>
-        <w:rPr>
-          <w:rStyle w:val="hps"/>
-          <w:rFonts w:eastAsiaTheme="majorEastAsia"/>
-          <w:sz w:val="32"/>
-          <w:szCs w:val="32"/>
-        </w:rPr>
-        <w:t>України</w:t>
-      </w:r>
-      <w:proofErr w:type="spellEnd"/>
-    </w:p>
-    <w:p>
-      <w:pPr>
-        <w:spacing w:after="0" w:line="240" w:lineRule="auto"/>
-        <w:jc w:val="center"/>
-        <w:rPr>
-          <w:sz w:val="32"/>
-          <w:szCs w:val="32"/>
-        </w:rPr>
-      </w:pPr>
-      <w:r>
-        <w:rPr>
-          <w:rStyle w:val="hps"/>
-          <w:rFonts w:eastAsiaTheme="majorEastAsia"/>
-          <w:sz w:val="32"/>
-          <w:szCs w:val="32"/>
-        </w:rPr>
-        <w:t>«</w:t>
-      </w:r>
-      <w:proofErr w:type="spellStart"/>
-      <w:r>
-        <w:rPr>
-          <w:sz w:val="32"/>
-          <w:szCs w:val="32"/>
-        </w:rPr>
-        <w:t>Київський</w:t>
-      </w:r>
-      <w:proofErr w:type="spellEnd"/>
-      <w:r>
-        <w:rPr>
-          <w:sz w:val="32"/>
-          <w:szCs w:val="32"/>
-        </w:rPr>
-        <w:t xml:space="preserve"> </w:t>
-      </w:r>
-      <w:proofErr w:type="spellStart"/>
-      <w:r>
-        <w:rPr>
-          <w:sz w:val="32"/>
-          <w:szCs w:val="32"/>
-        </w:rPr>
-        <w:t>політехнічний</w:t>
-      </w:r>
-      <w:proofErr w:type="spellEnd"/>
-      <w:r>
-        <w:rPr>
-          <w:sz w:val="32"/>
-          <w:szCs w:val="32"/>
-        </w:rPr>
-        <w:t xml:space="preserve"> </w:t>
-      </w:r>
-      <w:proofErr w:type="spellStart"/>
-      <w:proofErr w:type="gramStart"/>
-      <w:r>
-        <w:rPr>
-          <w:sz w:val="32"/>
-          <w:szCs w:val="32"/>
-        </w:rPr>
-        <w:t>інститут</w:t>
-      </w:r>
-      <w:proofErr w:type="spellEnd"/>
-      <w:r>
-        <w:rPr>
-          <w:sz w:val="32"/>
-          <w:szCs w:val="32"/>
-        </w:rPr>
-        <w:t xml:space="preserve">  </w:t>
-      </w:r>
-      <w:proofErr w:type="spellStart"/>
-      <w:r>
-        <w:rPr>
-          <w:sz w:val="32"/>
-          <w:szCs w:val="32"/>
-        </w:rPr>
-        <w:t>ім</w:t>
-      </w:r>
-      <w:proofErr w:type="spellEnd"/>
-      <w:proofErr w:type="gramEnd"/>
-      <w:r>
-        <w:rPr>
-          <w:sz w:val="32"/>
-          <w:szCs w:val="32"/>
-        </w:rPr>
-        <w:t xml:space="preserve">. І. </w:t>
-      </w:r>
-      <w:proofErr w:type="spellStart"/>
-      <w:r>
-        <w:rPr>
-          <w:sz w:val="32"/>
-          <w:szCs w:val="32"/>
-        </w:rPr>
-        <w:t>Сікорського</w:t>
-      </w:r>
-      <w:proofErr w:type="spellEnd"/>
-      <w:r>
-        <w:rPr>
-          <w:sz w:val="32"/>
-          <w:szCs w:val="32"/>
-        </w:rPr>
-        <w:t>»</w:t>
-      </w:r>
-    </w:p>
-    <w:p>
-      <w:pPr>
-        <w:spacing w:line="240" w:lineRule="auto"/>
-        <w:jc w:val="center"/>
-        <w:rPr>
-          <w:sz w:val="32"/>
-          <w:szCs w:val="32"/>
-        </w:rPr>
-      </w:pPr>
-    </w:p>
-    <w:p>
-      <w:pPr>
-        <w:spacing w:line="240" w:lineRule="auto"/>
-        <w:jc w:val="center"/>
-        <w:rPr>
-          <w:sz w:val="32"/>
-          <w:szCs w:val="32"/>
-          <w:lang w:val="uk-UA"/>
-        </w:rPr>
-      </w:pPr>
-      <w:proofErr w:type="spellStart"/>
-      <w:r>
-        <w:rPr>
-          <w:sz w:val="32"/>
-          <w:szCs w:val="32"/>
-        </w:rPr>
-        <w:t>Навчально</w:t>
-      </w:r>
-      <w:proofErr w:type="spellEnd"/>
-      <w:r>
-        <w:rPr>
-          <w:sz w:val="32"/>
-          <w:szCs w:val="32"/>
-          <w:lang w:val="uk-UA"/>
-        </w:rPr>
-        <w:t>-</w:t>
-      </w:r>
-      <w:proofErr w:type="spellStart"/>
-      <w:r>
-        <w:rPr>
-          <w:sz w:val="32"/>
-          <w:szCs w:val="32"/>
-        </w:rPr>
-        <w:t>науковий</w:t>
-      </w:r>
-      <w:proofErr w:type="spellEnd"/>
-      <w:r>
-        <w:rPr>
-          <w:sz w:val="32"/>
-          <w:szCs w:val="32"/>
-        </w:rPr>
-        <w:t xml:space="preserve"> </w:t>
-      </w:r>
-      <w:r>
-        <w:rPr>
-          <w:sz w:val="32"/>
-          <w:szCs w:val="32"/>
-          <w:lang w:val="uk-UA"/>
-        </w:rPr>
-        <w:t>інститут атомної та теплової енергетики</w:t>
-      </w:r>
-    </w:p>
-    <w:p>
-      <w:pPr>
-        <w:spacing w:line="240" w:lineRule="auto"/>
-        <w:jc w:val="center"/>
-        <w:rPr>
-          <w:sz w:val="32"/>
-          <w:szCs w:val="32"/>
-          <w:lang w:val="uk-UA"/>
-        </w:rPr>
-      </w:pPr>
-      <w:r>
-        <w:rPr>
-          <w:sz w:val="32"/>
-          <w:szCs w:val="32"/>
-        </w:rPr>
-        <w:t xml:space="preserve">Кафедра </w:t>
-      </w:r>
-      <w:r>
-        <w:rPr>
-          <w:sz w:val="32"/>
-          <w:szCs w:val="32"/>
-          <w:lang w:val="uk-UA"/>
-        </w:rPr>
-        <w:t>цифрових технологій в енергетиці</w:t>
-      </w:r>
-    </w:p>
-    <w:p>
-      <w:pPr>
-        <w:spacing w:line="240" w:lineRule="auto"/>
-        <w:jc w:val="center"/>
-      </w:pPr>
-    </w:p>
-    <w:p>
-      <w:pPr>
-        <w:spacing w:line="240" w:lineRule="auto"/>
-        <w:jc w:val="center"/>
-      </w:pPr>
-    </w:p>
-    <w:p>
-      <w:pPr>
-        <w:spacing w:line="240" w:lineRule="auto"/>
-        <w:jc w:val="center"/>
-      </w:pPr>
-    </w:p>
-    <w:p>
-      <w:pPr>
-        <w:spacing w:after="120" w:line="240" w:lineRule="auto"/>
-        <w:jc w:val="center"/>
-      </w:pPr>
-    </w:p>
-    <w:p>
-      <w:pPr>
-        <w:spacing w:after="0" w:line="240" w:lineRule="auto"/>
-      </w:pPr>
-    </w:p>
-    <w:p>
-      <w:pPr>
-        <w:spacing w:after="0" w:line="240" w:lineRule="auto"/>
-        <w:jc w:val="center"/>
-        <w:rPr>
-          <w:rStyle w:val="hps"/>
-          <w:rFonts w:eastAsiaTheme="majorEastAsia"/>
-          <w:sz w:val="32"/>
-          <w:szCs w:val="32"/>
-          <w:lang w:val="uk-UA"/>
-        </w:rPr>
-      </w:pPr>
-      <w:proofErr w:type="spellStart"/>
-      <w:r>
-        <w:rPr>
-          <w:rStyle w:val="hps"/>
-          <w:rFonts w:eastAsiaTheme="majorEastAsia"/>
-          <w:sz w:val="32"/>
-          <w:szCs w:val="32"/>
-        </w:rPr>
-        <w:t>Лабораторна</w:t>
-      </w:r>
-      <w:proofErr w:type="spellEnd"/>
-      <w:r>
-        <w:rPr>
-          <w:rStyle w:val="hps"/>
-          <w:rFonts w:eastAsiaTheme="majorEastAsia"/>
-          <w:sz w:val="32"/>
-          <w:szCs w:val="32"/>
-        </w:rPr>
-        <w:t xml:space="preserve"> робота №1</w:t>
-      </w:r>
-    </w:p>
-    <w:p>
-      <w:pPr>
-        <w:spacing w:after="0" w:line="240" w:lineRule="auto"/>
-        <w:jc w:val="center"/>
-        <w:rPr>
-          <w:sz w:val="32"/>
-          <w:szCs w:val="32"/>
-        </w:rPr>
-      </w:pPr>
-      <w:r>
-        <w:rPr>
-          <w:sz w:val="32"/>
-          <w:szCs w:val="32"/>
-        </w:rPr>
-        <w:t>з</w:t>
-      </w:r>
-      <w:r>
-        <w:rPr>
-          <w:sz w:val="32"/>
-          <w:szCs w:val="32"/>
-        </w:rPr>
-        <w:t xml:space="preserve"> </w:t>
-      </w:r>
-      <w:proofErr w:type="spellStart"/>
-      <w:r>
-        <w:rPr>
-          <w:sz w:val="32"/>
-          <w:szCs w:val="32"/>
-        </w:rPr>
-        <w:t>дисципліни</w:t>
-      </w:r>
-      <w:proofErr w:type="spellEnd"/>
-      <w:r>
-        <w:rPr>
-          <w:sz w:val="32"/>
-          <w:szCs w:val="32"/>
-        </w:rPr>
-        <w:t xml:space="preserve"> «</w:t>
-      </w:r>
-      <w:proofErr w:type="spellStart"/>
-      <w:r>
-        <w:rPr>
-          <w:sz w:val="32"/>
-          <w:szCs w:val="32"/>
-          <w:lang w:val="uk-UA"/>
-        </w:rPr>
-        <w:t>Геоінформаційні</w:t>
-      </w:r>
-      <w:proofErr w:type="spellEnd"/>
-      <w:r>
-        <w:rPr>
-          <w:sz w:val="32"/>
-          <w:szCs w:val="32"/>
-          <w:lang w:val="uk-UA"/>
-        </w:rPr>
-        <w:t xml:space="preserve"> системи в енергетиці</w:t>
+          <w:lang w:val="uk-UA"/>
+        </w:rPr>
+        <w:t>Геоінформаційні системи в енергетиці</w:t>
       </w:r>
       <w:r>
         <w:rPr>
@@ -611,7 +395,6 @@
           <w:szCs w:val="32"/>
         </w:rPr>
       </w:pPr>
-      <w:proofErr w:type="spellStart"/>
       <w:r>
         <w:rPr>
           <w:rStyle w:val="hps"/>
@@ -622,7 +405,6 @@
         </w:rPr>
         <w:t>Виконав</w:t>
       </w:r>
-      <w:proofErr w:type="spellEnd"/>
       <w:r>
         <w:rPr>
           <w:bCs w:val="0"/>
@@ -727,7 +509,6 @@
           <w:szCs w:val="32"/>
         </w:rPr>
       </w:pPr>
-      <w:proofErr w:type="spellStart"/>
       <w:r>
         <w:rPr>
           <w:rStyle w:val="hps"/>
@@ -737,7 +518,6 @@
         </w:rPr>
         <w:t>групи</w:t>
       </w:r>
-      <w:proofErr w:type="spellEnd"/>
       <w:r>
         <w:rPr>
           <w:sz w:val="32"/>
@@ -766,23 +546,13 @@
           <w:lang w:val="uk-UA"/>
         </w:rPr>
       </w:pPr>
-      <w:proofErr w:type="spellStart"/>
       <w:r>
         <w:rPr>
           <w:sz w:val="32"/>
           <w:szCs w:val="32"/>
           <w:lang w:val="uk-UA"/>
         </w:rPr>
-        <w:t>Ровний</w:t>
-      </w:r>
-      <w:proofErr w:type="spellEnd"/>
-      <w:r>
-        <w:rPr>
-          <w:sz w:val="32"/>
-          <w:szCs w:val="32"/>
-          <w:lang w:val="uk-UA"/>
-        </w:rPr>
-        <w:t xml:space="preserve"> Григорій Олександрович</w:t>
+        <w:t>Ровний Григорій Олександрович</w:t>
       </w:r>
     </w:p>
     <w:p>
@@ -796,7 +566,6 @@
           <w:lang w:val="uk-UA"/>
         </w:rPr>
       </w:pPr>
-      <w:proofErr w:type="spellStart"/>
       <w:r>
         <w:rPr>
           <w:rStyle w:val="hps"/>
@@ -807,7 +576,6 @@
         </w:rPr>
         <w:t>Перевірив</w:t>
       </w:r>
-      <w:proofErr w:type="spellEnd"/>
       <w:r>
         <w:rPr>
           <w:bCs w:val="0"/>
@@ -823,57 +591,23 @@
           <w:szCs w:val="32"/>
           <w:lang w:val="uk-UA"/>
         </w:rPr>
-        <w:t xml:space="preserve"> ст. </w:t>
-      </w:r>
-      <w:proofErr w:type="spellStart"/>
-      <w:r>
-        <w:rPr>
-          <w:bCs w:val="0"/>
+        <w:t xml:space="preserve"> ст. вик. Гурін А. Л.</w:t>
+      </w:r>
+    </w:p>
+    <w:p>
+      <w:pPr>
+        <w:spacing w:after="0" w:line="240" w:lineRule="auto"/>
+        <w:jc w:val="right"/>
+        <w:rPr>
           <w:sz w:val="32"/>
           <w:szCs w:val="32"/>
-          <w:lang w:val="uk-UA"/>
-        </w:rPr>
-        <w:t>вик</w:t>
-      </w:r>
-      <w:proofErr w:type="spellEnd"/>
-      <w:r>
-        <w:rPr>
-          <w:bCs w:val="0"/>
-          <w:sz w:val="32"/>
-          <w:szCs w:val="32"/>
-          <w:lang w:val="uk-UA"/>
-        </w:rPr>
-        <w:t xml:space="preserve">. </w:t>
-      </w:r>
-      <w:proofErr w:type="spellStart"/>
-      <w:r>
-        <w:rPr>
-          <w:bCs w:val="0"/>
-          <w:sz w:val="32"/>
-          <w:szCs w:val="32"/>
-          <w:lang w:val="uk-UA"/>
-        </w:rPr>
-        <w:t>Гурін</w:t>
-      </w:r>
-      <w:proofErr w:type="spellEnd"/>
-      <w:r>
-        <w:rPr>
-          <w:bCs w:val="0"/>
-          <w:sz w:val="32"/>
-          <w:szCs w:val="32"/>
-          <w:lang w:val="uk-UA"/>
-        </w:rPr>
-        <w:t xml:space="preserve"> А. Л.</w:t>
-      </w:r>
+        </w:rPr>
+      </w:pPr>
     </w:p>
     <w:p>
       <w:pPr>
         <w:spacing w:after="0" w:line="240" w:lineRule="auto"/>
         <w:jc w:val="right"/>
-        <w:rPr>
-          <w:sz w:val="32"/>
-          <w:szCs w:val="32"/>
-        </w:rPr>
       </w:pPr>
     </w:p>
     <w:p>
@@ -915,17 +649,14 @@
     <w:p>
       <w:pPr>
         <w:spacing w:after="0" w:line="240" w:lineRule="auto"/>
-        <w:jc w:val="right"/>
-      </w:pPr>
-    </w:p>
-    <w:p>
-      <w:pPr>
-        <w:spacing w:after="0" w:line="240" w:lineRule="auto"/>
       </w:pPr>
     </w:p>
     <w:p>
       <w:pPr>
         <w:jc w:val="center"/>
+        <w:rPr>
+          <w:lang w:val="uk-UA"/>
+        </w:rPr>
       </w:pPr>
       <w:r>
         <w:t>КИЇВ</w:t>
@@ -937,8 +668,16 @@
         <w:t xml:space="preserve"> </w:t>
       </w:r>
       <w:r>
-        <w:t>2023</w:t>
-      </w:r>
+        <w:t>202</w:t>
+      </w:r>
+      <w:r>
+        <w:rPr>
+          <w:lang w:val="uk-UA"/>
+        </w:rPr>
+        <w:t>4</w:t>
+      </w:r>
+      <w:bookmarkStart w:id="1" w:name="_GoBack"/>
+      <w:bookmarkEnd w:id="1"/>
     </w:p>
     <w:p>
       <w:pPr>
@@ -984,7 +723,6 @@
         </w:rPr>
         <w:t xml:space="preserve"> </w:t>
       </w:r>
-      <w:proofErr w:type="spellStart"/>
       <w:r>
         <w:rPr>
           <w:color w:val="000000"/>
@@ -992,7 +730,6 @@
         </w:rPr>
         <w:t>ArcMap</w:t>
       </w:r>
-      <w:proofErr w:type="spellEnd"/>
       <w:r>
         <w:rPr>
           <w:color w:val="000000"/>
@@ -1004,16 +741,8 @@
         <w:rPr>
           <w:lang w:val="uk-UA"/>
         </w:rPr>
-        <w:t xml:space="preserve">даних в </w:t>
-      </w:r>
-      <w:proofErr w:type="spellStart"/>
-      <w:r>
-        <w:rPr>
-          <w:lang w:val="uk-UA"/>
-        </w:rPr>
-        <w:t>ArcCatalog</w:t>
-      </w:r>
-      <w:proofErr w:type="spellEnd"/>
+        <w:t>даних в ArcCatalog</w:t>
+      </w:r>
       <w:r>
         <w:rPr>
           <w:b/>
@@ -2031,6 +1760,10 @@
         <w:jc w:val="center"/>
       </w:pPr>
       <w:r>
+        <w:rPr>
+          <w:noProof/>
+          <w:lang w:val="uk-UA" w:eastAsia="uk-UA"/>
+        </w:rPr>
         <w:drawing>
           <wp:inline distT="0" distB="0" distL="0" distR="0" wp14:anchorId="5A8F4B05" wp14:editId="4CA6C31A">
             <wp:extent cx="4641945" cy="2796540"/>
@@ -2231,21 +1964,7 @@
         <w:rPr>
           <w:lang w:val="en-US"/>
         </w:rPr>
-        <w:t>“</w:t>
-      </w:r>
-      <w:proofErr w:type="spellStart"/>
-      <w:r>
-        <w:rPr>
-          <w:lang w:val="en-US"/>
-        </w:rPr>
-        <w:t>world_region</w:t>
-      </w:r>
-      <w:proofErr w:type="spellEnd"/>
-      <w:r>
-        <w:rPr>
-          <w:lang w:val="en-US"/>
-        </w:rPr>
-        <w:t>”</w:t>
+        <w:t>“world_region”</w:t>
       </w:r>
       <w:r>
         <w:rPr>
@@ -2260,6 +1979,10 @@
         <w:jc w:val="center"/>
       </w:pPr>
       <w:r>
+        <w:rPr>
+          <w:noProof/>
+          <w:lang w:val="uk-UA" w:eastAsia="uk-UA"/>
+        </w:rPr>
         <w:drawing>
           <wp:inline distT="0" distB="0" distL="0" distR="0" wp14:anchorId="44995497" wp14:editId="43F514C3">
             <wp:extent cx="6004560" cy="2373581"/>
@@ -2305,27 +2028,14 @@
           <w:lang w:val="uk-UA"/>
         </w:rPr>
       </w:pPr>
-      <w:proofErr w:type="spellStart"/>
-      <w:r>
-        <w:t>Створимо</w:t>
-      </w:r>
-      <w:proofErr w:type="spellEnd"/>
-      <w:r>
-        <w:t xml:space="preserve"> граф</w:t>
-      </w:r>
-      <w:proofErr w:type="spellStart"/>
-      <w:r>
-        <w:rPr>
-          <w:lang w:val="uk-UA"/>
-        </w:rPr>
-        <w:t>ік</w:t>
-      </w:r>
-      <w:proofErr w:type="spellEnd"/>
-      <w:r>
-        <w:rPr>
-          <w:lang w:val="uk-UA"/>
-        </w:rPr>
-        <w:t xml:space="preserve"> (Панель інструментів </w:t>
+      <w:r>
+        <w:t>Створимо граф</w:t>
+      </w:r>
+      <w:r>
+        <w:rPr>
+          <w:lang w:val="uk-UA"/>
+        </w:rPr>
+        <w:t xml:space="preserve">ік (Панель інструментів </w:t>
       </w:r>
       <w:r>
         <w:t xml:space="preserve">--&gt; </w:t>
@@ -2522,7 +2232,7 @@
                                     <pic:cNvPicPr/>
                                   </pic:nvPicPr>
                                   <pic:blipFill>
-                                    <a:blip r:embed="rId8"/>
+                                    <a:blip r:embed="rId9"/>
                                     <a:stretch>
                                       <a:fillRect/>
                                     </a:stretch>
@@ -2552,63 +2262,14 @@
       </w:r>
       <w:r>
         <w:rPr>
-          <w:lang w:val="uk-UA"/>
+          <w:noProof/>
+          <w:lang w:val="uk-UA" w:eastAsia="uk-UA"/>
         </w:rPr>
         <w:drawing>
           <wp:inline distT="0" distB="0" distL="0" distR="0" wp14:anchorId="48272466" wp14:editId="20AC45E2">
             <wp:extent cx="3322320" cy="3253740"/>
             <wp:effectExtent l="0" t="0" r="0" b="3810"/>
             <wp:docPr id="4" name="Рисунок 4"/>
-            <wp:cNvGraphicFramePr>
-              <a:graphicFrameLocks xmlns:a="http://schemas.openxmlformats.org/drawingml/2006/main" noChangeAspect="1"/>
-            </wp:cNvGraphicFramePr>
-            <a:graphic xmlns:a="http://schemas.openxmlformats.org/drawingml/2006/main">
-              <a:graphicData uri="http://schemas.openxmlformats.org/drawingml/2006/picture">
-                <pic:pic xmlns:pic="http://schemas.openxmlformats.org/drawingml/2006/picture">
-                  <pic:nvPicPr>
-                    <pic:cNvPr id="1" name=""/>
-                    <pic:cNvPicPr/>
-                  </pic:nvPicPr>
-                  <pic:blipFill>
-                    <a:blip r:embed="rId9"/>
-                    <a:stretch>
-                      <a:fillRect/>
-                    </a:stretch>
-                  </pic:blipFill>
-                  <pic:spPr>
-                    <a:xfrm>
-                      <a:off x="0" y="0"/>
-                      <a:ext cx="3347591" cy="3278489"/>
-                    </a:xfrm>
-                    <a:prstGeom prst="rect">
-                      <a:avLst/>
-                    </a:prstGeom>
-                  </pic:spPr>
-                </pic:pic>
-              </a:graphicData>
-            </a:graphic>
-          </wp:inline>
-        </w:drawing>
-      </w:r>
-    </w:p>
-    <w:p>
-      <w:pPr>
-        <w:spacing w:after="0" w:line="240" w:lineRule="auto"/>
-        <w:jc w:val="center"/>
-        <w:rPr>
-          <w:lang w:val="uk-UA"/>
-        </w:rPr>
-      </w:pPr>
-      <w:r>
-        <w:rPr>
-          <w:lang w:val="uk-UA"/>
-        </w:rPr>
-        <w:lastRenderedPageBreak/>
-        <w:drawing>
-          <wp:inline distT="0" distB="0" distL="0" distR="0" wp14:anchorId="661F50DB" wp14:editId="7AA191AC">
-            <wp:extent cx="2791691" cy="1858536"/>
-            <wp:effectExtent l="0" t="0" r="8890" b="8890"/>
-            <wp:docPr id="7" name="Рисунок 7"/>
             <wp:cNvGraphicFramePr>
               <a:graphicFrameLocks xmlns:a="http://schemas.openxmlformats.org/drawingml/2006/main" noChangeAspect="1"/>
             </wp:cNvGraphicFramePr>
@@ -2628,7 +2289,7 @@
                   <pic:spPr>
                     <a:xfrm>
                       <a:off x="0" y="0"/>
-                      <a:ext cx="2806928" cy="1868680"/>
+                      <a:ext cx="3347591" cy="3278489"/>
                     </a:xfrm>
                     <a:prstGeom prst="rect">
                       <a:avLst/>
@@ -2644,90 +2305,22 @@
     <w:p>
       <w:pPr>
         <w:spacing w:after="0" w:line="240" w:lineRule="auto"/>
-        <w:ind w:firstLine="851"/>
-      </w:pPr>
-      <w:r>
-        <w:rPr>
-          <w:lang w:val="uk-UA"/>
-        </w:rPr>
-        <w:t>Для подальшого зберігання карти</w:t>
-      </w:r>
-      <w:r>
-        <w:t xml:space="preserve"> </w:t>
-      </w:r>
-      <w:r>
-        <w:t>у формат</w:t>
-      </w:r>
-      <w:r>
-        <w:rPr>
-          <w:lang w:val="uk-UA"/>
-        </w:rPr>
-        <w:t>і</w:t>
-      </w:r>
-      <w:r>
-        <w:t xml:space="preserve"> .</w:t>
-      </w:r>
-      <w:proofErr w:type="spellStart"/>
-      <w:r>
-        <w:rPr>
-          <w:lang w:val="en-US"/>
-        </w:rPr>
-        <w:t>mbx</w:t>
-      </w:r>
-      <w:proofErr w:type="spellEnd"/>
-      <w:r>
-        <w:rPr>
-          <w:lang w:val="uk-UA"/>
-        </w:rPr>
-        <w:t xml:space="preserve"> переходимо</w:t>
-      </w:r>
-      <w:r>
-        <w:t xml:space="preserve"> </w:t>
-      </w:r>
-      <w:r>
-        <w:rPr>
-          <w:lang w:val="en-US"/>
-        </w:rPr>
-        <w:t>File</w:t>
-      </w:r>
-      <w:r>
-        <w:t xml:space="preserve"> --&gt;</w:t>
-      </w:r>
-      <w:r>
-        <w:rPr>
-          <w:lang w:val="uk-UA"/>
-        </w:rPr>
-        <w:t xml:space="preserve"> </w:t>
-      </w:r>
-      <w:proofErr w:type="spellStart"/>
-      <w:r>
-        <w:rPr>
-          <w:lang w:val="en-US"/>
-        </w:rPr>
-        <w:t>SaveAs</w:t>
-      </w:r>
-      <w:proofErr w:type="spellEnd"/>
-      <w:r>
-        <w:t>:</w:t>
-      </w:r>
-    </w:p>
-    <w:p>
-      <w:pPr>
-        <w:spacing w:after="0" w:line="240" w:lineRule="auto"/>
         <w:jc w:val="center"/>
         <w:rPr>
-          <w:lang w:val="en-US"/>
-        </w:rPr>
-      </w:pPr>
-      <w:r>
-        <w:rPr>
-          <w:lang w:val="en-US"/>
-        </w:rPr>
+          <w:lang w:val="uk-UA"/>
+        </w:rPr>
+      </w:pPr>
+      <w:r>
+        <w:rPr>
+          <w:noProof/>
+          <w:lang w:val="uk-UA" w:eastAsia="uk-UA"/>
+        </w:rPr>
+        <w:lastRenderedPageBreak/>
         <w:drawing>
-          <wp:inline distT="0" distB="0" distL="0" distR="0" wp14:anchorId="6495A471" wp14:editId="33E2DEBB">
-            <wp:extent cx="2729346" cy="2300011"/>
-            <wp:effectExtent l="0" t="0" r="0" b="5080"/>
-            <wp:docPr id="8" name="Рисунок 8"/>
+          <wp:inline distT="0" distB="0" distL="0" distR="0" wp14:anchorId="661F50DB" wp14:editId="7AA191AC">
+            <wp:extent cx="2791691" cy="1858536"/>
+            <wp:effectExtent l="0" t="0" r="8890" b="8890"/>
+            <wp:docPr id="7" name="Рисунок 7"/>
             <wp:cNvGraphicFramePr>
               <a:graphicFrameLocks xmlns:a="http://schemas.openxmlformats.org/drawingml/2006/main" noChangeAspect="1"/>
             </wp:cNvGraphicFramePr>
@@ -2747,6 +2340,122 @@
                   <pic:spPr>
                     <a:xfrm>
                       <a:off x="0" y="0"/>
+                      <a:ext cx="2806928" cy="1868680"/>
+                    </a:xfrm>
+                    <a:prstGeom prst="rect">
+                      <a:avLst/>
+                    </a:prstGeom>
+                  </pic:spPr>
+                </pic:pic>
+              </a:graphicData>
+            </a:graphic>
+          </wp:inline>
+        </w:drawing>
+      </w:r>
+    </w:p>
+    <w:p>
+      <w:pPr>
+        <w:spacing w:after="0" w:line="240" w:lineRule="auto"/>
+        <w:ind w:firstLine="851"/>
+      </w:pPr>
+      <w:r>
+        <w:rPr>
+          <w:lang w:val="uk-UA"/>
+        </w:rPr>
+        <w:t>Для подальшого зберігання карти</w:t>
+      </w:r>
+      <w:r>
+        <w:t xml:space="preserve"> </w:t>
+      </w:r>
+      <w:r>
+        <w:t>у формат</w:t>
+      </w:r>
+      <w:r>
+        <w:rPr>
+          <w:lang w:val="uk-UA"/>
+        </w:rPr>
+        <w:t>і</w:t>
+      </w:r>
+      <w:r>
+        <w:t xml:space="preserve"> .</w:t>
+      </w:r>
+      <w:r>
+        <w:rPr>
+          <w:lang w:val="en-US"/>
+        </w:rPr>
+        <w:t>mbx</w:t>
+      </w:r>
+      <w:r>
+        <w:rPr>
+          <w:lang w:val="uk-UA"/>
+        </w:rPr>
+        <w:t xml:space="preserve"> переходимо</w:t>
+      </w:r>
+      <w:r>
+        <w:t xml:space="preserve"> </w:t>
+      </w:r>
+      <w:r>
+        <w:rPr>
+          <w:lang w:val="en-US"/>
+        </w:rPr>
+        <w:t>File</w:t>
+      </w:r>
+      <w:r>
+        <w:t xml:space="preserve"> --&gt;</w:t>
+      </w:r>
+      <w:r>
+        <w:rPr>
+          <w:lang w:val="uk-UA"/>
+        </w:rPr>
+        <w:t xml:space="preserve"> </w:t>
+      </w:r>
+      <w:r>
+        <w:rPr>
+          <w:lang w:val="en-US"/>
+        </w:rPr>
+        <w:t>SaveAs</w:t>
+      </w:r>
+      <w:r>
+        <w:t>:</w:t>
+      </w:r>
+    </w:p>
+    <w:p>
+      <w:pPr>
+        <w:spacing w:after="0" w:line="240" w:lineRule="auto"/>
+        <w:jc w:val="center"/>
+        <w:rPr>
+          <w:lang w:val="en-US"/>
+        </w:rPr>
+      </w:pPr>
+      <w:r>
+        <w:rPr>
+          <w:noProof/>
+          <w:lang w:val="uk-UA" w:eastAsia="uk-UA"/>
+        </w:rPr>
+        <w:drawing>
+          <wp:inline distT="0" distB="0" distL="0" distR="0" wp14:anchorId="6495A471" wp14:editId="33E2DEBB">
+            <wp:extent cx="2729346" cy="2300011"/>
+            <wp:effectExtent l="0" t="0" r="0" b="5080"/>
+            <wp:docPr id="8" name="Рисунок 8"/>
+            <wp:cNvGraphicFramePr>
+              <a:graphicFrameLocks xmlns:a="http://schemas.openxmlformats.org/drawingml/2006/main" noChangeAspect="1"/>
+            </wp:cNvGraphicFramePr>
+            <a:graphic xmlns:a="http://schemas.openxmlformats.org/drawingml/2006/main">
+              <a:graphicData uri="http://schemas.openxmlformats.org/drawingml/2006/picture">
+                <pic:pic xmlns:pic="http://schemas.openxmlformats.org/drawingml/2006/picture">
+                  <pic:nvPicPr>
+                    <pic:cNvPr id="1" name=""/>
+                    <pic:cNvPicPr/>
+                  </pic:nvPicPr>
+                  <pic:blipFill>
+                    <a:blip r:embed="rId12"/>
+                    <a:stretch>
+                      <a:fillRect/>
+                    </a:stretch>
+                  </pic:blipFill>
+                  <pic:spPr>
+                    <a:xfrm>
+                      <a:off x="0" y="0"/>
                       <a:ext cx="2751773" cy="2318910"/>
                     </a:xfrm>
                     <a:prstGeom prst="rect">
@@ -2778,74 +2487,7 @@
         </w:rPr>
       </w:pPr>
       <w:r>
-        <w:t xml:space="preserve">За </w:t>
-      </w:r>
-      <w:proofErr w:type="spellStart"/>
-      <w:r>
-        <w:t>допомогою</w:t>
-      </w:r>
-      <w:proofErr w:type="spellEnd"/>
-      <w:r>
-        <w:t xml:space="preserve"> </w:t>
-      </w:r>
-      <w:proofErr w:type="spellStart"/>
-      <w:r>
-        <w:t>інструменту</w:t>
-      </w:r>
-      <w:proofErr w:type="spellEnd"/>
-      <w:r>
-        <w:t xml:space="preserve"> </w:t>
-      </w:r>
-      <w:proofErr w:type="spellStart"/>
-      <w:r>
-        <w:t>Select</w:t>
-      </w:r>
-      <w:proofErr w:type="spellEnd"/>
-      <w:r>
-        <w:t xml:space="preserve"> </w:t>
-      </w:r>
-      <w:proofErr w:type="spellStart"/>
-      <w:r>
-        <w:t>можна</w:t>
-      </w:r>
-      <w:proofErr w:type="spellEnd"/>
-      <w:r>
-        <w:t xml:space="preserve"> </w:t>
-      </w:r>
-      <w:proofErr w:type="spellStart"/>
-      <w:r>
-        <w:t>обирати</w:t>
-      </w:r>
-      <w:proofErr w:type="spellEnd"/>
-      <w:r>
-        <w:t xml:space="preserve"> </w:t>
-      </w:r>
-      <w:proofErr w:type="spellStart"/>
-      <w:r>
-        <w:t>п</w:t>
-      </w:r>
-      <w:r>
-        <w:t>евні</w:t>
-      </w:r>
-      <w:proofErr w:type="spellEnd"/>
-      <w:r>
-        <w:t xml:space="preserve"> </w:t>
-      </w:r>
-      <w:proofErr w:type="spellStart"/>
-      <w:r>
-        <w:t>об’єкти</w:t>
-      </w:r>
-      <w:proofErr w:type="spellEnd"/>
-      <w:r>
-        <w:t xml:space="preserve">. </w:t>
-      </w:r>
-      <w:proofErr w:type="spellStart"/>
-      <w:r>
-        <w:t>Наприклад</w:t>
-      </w:r>
-      <w:proofErr w:type="spellEnd"/>
-      <w:r>
-        <w:t xml:space="preserve">, затиснувши </w:t>
+        <w:t xml:space="preserve">За допомогою інструменту Select можна обирати певні об’єкти. Наприклад, затиснувши </w:t>
       </w:r>
       <w:r>
         <w:rPr>
@@ -2940,7 +2582,7 @@
                                           <pic:cNvPicPr/>
                                         </pic:nvPicPr>
                                         <pic:blipFill>
-                                          <a:blip r:embed="rId12"/>
+                                          <a:blip r:embed="rId13"/>
                                           <a:stretch>
                                             <a:fillRect/>
                                           </a:stretch>
@@ -3002,7 +2644,7 @@
                                     <pic:cNvPicPr/>
                                   </pic:nvPicPr>
                                   <pic:blipFill>
-                                    <a:blip r:embed="rId12"/>
+                                    <a:blip r:embed="rId14"/>
                                     <a:stretch>
                                       <a:fillRect/>
                                     </a:stretch>
@@ -3031,6 +2673,10 @@
         </mc:AlternateContent>
       </w:r>
       <w:r>
+        <w:rPr>
+          <w:noProof/>
+          <w:lang w:val="uk-UA" w:eastAsia="uk-UA"/>
+        </w:rPr>
         <w:drawing>
           <wp:inline distT="0" distB="0" distL="0" distR="0" wp14:anchorId="28C51BAD" wp14:editId="22CA4D64">
             <wp:extent cx="2673928" cy="1556967"/>
@@ -3047,7 +2693,7 @@
                     <pic:cNvPicPr/>
                   </pic:nvPicPr>
                   <pic:blipFill rotWithShape="1">
-                    <a:blip r:embed="rId13"/>
+                    <a:blip r:embed="rId15"/>
                     <a:srcRect l="7081" r="6598"/>
                     <a:stretch/>
                   </pic:blipFill>
@@ -3113,7 +2759,7 @@
           <w:rFonts w:ascii="Times New Roman" w:hAnsi="Times New Roman" w:cs="Times New Roman"/>
           <w:sz w:val="28"/>
           <w:szCs w:val="28"/>
-          <w:lang w:val="en-US"/>
+          <w:lang w:val="ru-RU"/>
         </w:rPr>
         <w:t>_</w:t>
       </w:r>
@@ -3131,7 +2777,7 @@
           <w:rFonts w:ascii="Times New Roman" w:hAnsi="Times New Roman" w:cs="Times New Roman"/>
           <w:sz w:val="28"/>
           <w:szCs w:val="28"/>
-          <w:lang w:val="en-US"/>
+          <w:lang w:val="ru-RU"/>
         </w:rPr>
         <w:t xml:space="preserve"> --&gt; </w:t>
       </w:r>
@@ -3142,7 +2788,16 @@
           <w:szCs w:val="28"/>
           <w:lang w:val="en-US"/>
         </w:rPr>
-        <w:t>Properties(</w:t>
+        <w:t>Properties</w:t>
+      </w:r>
+      <w:r>
+        <w:rPr>
+          <w:rFonts w:ascii="Times New Roman" w:hAnsi="Times New Roman" w:cs="Times New Roman"/>
+          <w:sz w:val="28"/>
+          <w:szCs w:val="28"/>
+          <w:lang w:val="ru-RU"/>
+        </w:rPr>
+        <w:t>(</w:t>
       </w:r>
       <w:r>
         <w:rPr>
@@ -3155,7 +2810,7 @@
         <w:rPr>
           <w:rFonts w:ascii="Times New Roman" w:hAnsi="Times New Roman" w:cs="Times New Roman"/>
           <w:sz w:val="28"/>
-          <w:lang w:val="en-US"/>
+          <w:lang w:val="ru-RU"/>
         </w:rPr>
         <w:t xml:space="preserve"> </w:t>
       </w:r>
@@ -3171,18 +2826,45 @@
           <w:rFonts w:ascii="Times New Roman" w:hAnsi="Times New Roman" w:cs="Times New Roman"/>
           <w:sz w:val="28"/>
           <w:szCs w:val="28"/>
-          <w:lang w:val="en-US"/>
-        </w:rPr>
-        <w:t>)</w:t>
-      </w:r>
-      <w:r>
-        <w:rPr>
-          <w:rFonts w:ascii="Times New Roman" w:hAnsi="Times New Roman" w:cs="Times New Roman"/>
-          <w:sz w:val="28"/>
-          <w:szCs w:val="28"/>
-          <w:lang w:val="en-US"/>
-        </w:rPr>
-        <w:t xml:space="preserve"> --&gt;Labels--&gt; Expression. </w:t>
+          <w:lang w:val="ru-RU"/>
+        </w:rPr>
+        <w:t>) --&gt;</w:t>
+      </w:r>
+      <w:r>
+        <w:rPr>
+          <w:rFonts w:ascii="Times New Roman" w:hAnsi="Times New Roman" w:cs="Times New Roman"/>
+          <w:sz w:val="28"/>
+          <w:szCs w:val="28"/>
+          <w:lang w:val="en-US"/>
+        </w:rPr>
+        <w:t>Labels</w:t>
+      </w:r>
+      <w:r>
+        <w:rPr>
+          <w:rFonts w:ascii="Times New Roman" w:hAnsi="Times New Roman" w:cs="Times New Roman"/>
+          <w:sz w:val="28"/>
+          <w:szCs w:val="28"/>
+          <w:lang w:val="ru-RU"/>
+        </w:rPr>
+        <w:t xml:space="preserve">--&gt; </w:t>
+      </w:r>
+      <w:r>
+        <w:rPr>
+          <w:rFonts w:ascii="Times New Roman" w:hAnsi="Times New Roman" w:cs="Times New Roman"/>
+          <w:sz w:val="28"/>
+          <w:szCs w:val="28"/>
+          <w:lang w:val="en-US"/>
+        </w:rPr>
+        <w:t>Expression</w:t>
+      </w:r>
+      <w:r>
+        <w:rPr>
+          <w:rFonts w:ascii="Times New Roman" w:hAnsi="Times New Roman" w:cs="Times New Roman"/>
+          <w:sz w:val="28"/>
+          <w:szCs w:val="28"/>
+          <w:lang w:val="ru-RU"/>
+        </w:rPr>
+        <w:t xml:space="preserve">. </w:t>
       </w:r>
       <w:r>
         <w:rPr>
@@ -3318,6 +3000,10 @@
         <w:jc w:val="center"/>
       </w:pPr>
       <w:r>
+        <w:rPr>
+          <w:noProof/>
+          <w:lang w:val="uk-UA" w:eastAsia="uk-UA"/>
+        </w:rPr>
         <w:lastRenderedPageBreak/>
         <w:drawing>
           <wp:inline distT="0" distB="0" distL="0" distR="0" wp14:anchorId="59BE0FE6" wp14:editId="50B6E26C">
@@ -3335,7 +3021,7 @@
                     <pic:cNvPicPr/>
                   </pic:nvPicPr>
                   <pic:blipFill>
-                    <a:blip r:embed="rId14"/>
+                    <a:blip r:embed="rId16"/>
                     <a:stretch>
                       <a:fillRect/>
                     </a:stretch>
@@ -3385,6 +3071,10 @@
         <w:jc w:val="center"/>
       </w:pPr>
       <w:r>
+        <w:rPr>
+          <w:noProof/>
+          <w:lang w:val="uk-UA" w:eastAsia="uk-UA"/>
+        </w:rPr>
         <w:drawing>
           <wp:inline distT="0" distB="0" distL="0" distR="0" wp14:anchorId="4028229C" wp14:editId="7D44168B">
             <wp:extent cx="5325836" cy="3505200"/>
@@ -3401,7 +3091,7 @@
                     <pic:cNvPicPr/>
                   </pic:nvPicPr>
                   <pic:blipFill>
-                    <a:blip r:embed="rId15"/>
+                    <a:blip r:embed="rId17"/>
                     <a:stretch>
                       <a:fillRect/>
                     </a:stretch>
@@ -3529,6 +3219,10 @@
         <w:jc w:val="center"/>
       </w:pPr>
       <w:r>
+        <w:rPr>
+          <w:noProof/>
+          <w:lang w:val="uk-UA" w:eastAsia="uk-UA"/>
+        </w:rPr>
         <w:drawing>
           <wp:inline distT="0" distB="0" distL="0" distR="0" wp14:anchorId="323A173A" wp14:editId="0EB97325">
             <wp:extent cx="4218709" cy="1420580"/>
@@ -3545,7 +3239,7 @@
                     <pic:cNvPicPr/>
                   </pic:nvPicPr>
                   <pic:blipFill rotWithShape="1">
-                    <a:blip r:embed="rId16"/>
+                    <a:blip r:embed="rId18"/>
                     <a:srcRect b="12716"/>
                     <a:stretch/>
                   </pic:blipFill>
@@ -3603,6 +3297,10 @@
         <w:jc w:val="center"/>
       </w:pPr>
       <w:r>
+        <w:rPr>
+          <w:noProof/>
+          <w:lang w:val="uk-UA" w:eastAsia="uk-UA"/>
+        </w:rPr>
         <w:drawing>
           <wp:inline distT="0" distB="0" distL="0" distR="0" wp14:anchorId="476024E8" wp14:editId="3A754438">
             <wp:extent cx="6387172" cy="3262746"/>
@@ -3619,7 +3317,7 @@
                     <pic:cNvPicPr/>
                   </pic:nvPicPr>
                   <pic:blipFill>
-                    <a:blip r:embed="rId17"/>
+                    <a:blip r:embed="rId19"/>
                     <a:stretch>
                       <a:fillRect/>
                     </a:stretch>
@@ -3828,6 +3526,10 @@
         <w:jc w:val="center"/>
       </w:pPr>
       <w:r>
+        <w:rPr>
+          <w:noProof/>
+          <w:lang w:val="uk-UA" w:eastAsia="uk-UA"/>
+        </w:rPr>
         <w:drawing>
           <wp:inline distT="0" distB="0" distL="0" distR="0" wp14:anchorId="648535EB" wp14:editId="1D9DB9B3">
             <wp:extent cx="6378814" cy="4537363"/>
@@ -3844,7 +3546,7 @@
                     <pic:cNvPicPr/>
                   </pic:nvPicPr>
                   <pic:blipFill>
-                    <a:blip r:embed="rId18"/>
+                    <a:blip r:embed="rId20"/>
                     <a:stretch>
                       <a:fillRect/>
                     </a:stretch>
@@ -3960,6 +3662,10 @@
         <w:jc w:val="center"/>
       </w:pPr>
       <w:r>
+        <w:rPr>
+          <w:noProof/>
+          <w:lang w:val="uk-UA" w:eastAsia="uk-UA"/>
+        </w:rPr>
         <w:lastRenderedPageBreak/>
         <w:drawing>
           <wp:inline distT="0" distB="0" distL="0" distR="0" wp14:anchorId="0E239B4F" wp14:editId="01F6D5E4">
@@ -3977,7 +3683,7 @@
                     <pic:cNvPicPr/>
                   </pic:nvPicPr>
                   <pic:blipFill rotWithShape="1">
-                    <a:blip r:embed="rId19"/>
+                    <a:blip r:embed="rId21"/>
                     <a:srcRect t="2219"/>
                     <a:stretch/>
                   </pic:blipFill>
@@ -4075,228 +3781,15 @@
         <w:jc w:val="center"/>
       </w:pPr>
       <w:r>
+        <w:rPr>
+          <w:noProof/>
+          <w:lang w:val="uk-UA" w:eastAsia="uk-UA"/>
+        </w:rPr>
         <w:drawing>
           <wp:inline distT="0" distB="0" distL="0" distR="0" wp14:anchorId="65CFBF57" wp14:editId="1DBFE6F5">
             <wp:extent cx="4274127" cy="2869579"/>
             <wp:effectExtent l="0" t="0" r="0" b="6985"/>
             <wp:docPr id="19" name="Рисунок 19"/>
-            <wp:cNvGraphicFramePr>
-              <a:graphicFrameLocks xmlns:a="http://schemas.openxmlformats.org/drawingml/2006/main" noChangeAspect="1"/>
-            </wp:cNvGraphicFramePr>
-            <a:graphic xmlns:a="http://schemas.openxmlformats.org/drawingml/2006/main">
-              <a:graphicData uri="http://schemas.openxmlformats.org/drawingml/2006/picture">
-                <pic:pic xmlns:pic="http://schemas.openxmlformats.org/drawingml/2006/picture">
-                  <pic:nvPicPr>
-                    <pic:cNvPr id="1" name=""/>
-                    <pic:cNvPicPr/>
-                  </pic:nvPicPr>
-                  <pic:blipFill>
-                    <a:blip r:embed="rId20"/>
-                    <a:stretch>
-                      <a:fillRect/>
-                    </a:stretch>
-                  </pic:blipFill>
-                  <pic:spPr>
-                    <a:xfrm>
-                      <a:off x="0" y="0"/>
-                      <a:ext cx="4280140" cy="2873616"/>
-                    </a:xfrm>
-                    <a:prstGeom prst="rect">
-                      <a:avLst/>
-                    </a:prstGeom>
-                  </pic:spPr>
-                </pic:pic>
-              </a:graphicData>
-            </a:graphic>
-          </wp:inline>
-        </w:drawing>
-      </w:r>
-    </w:p>
-    <w:p>
-      <w:pPr>
-        <w:pStyle w:val="a3"/>
-        <w:spacing w:after="0" w:line="240" w:lineRule="auto"/>
-        <w:ind w:left="0" w:firstLine="851"/>
-        <w:jc w:val="both"/>
-        <w:rPr>
-          <w:rFonts w:ascii="Times New Roman" w:hAnsi="Times New Roman" w:cs="Times New Roman"/>
-          <w:bCs/>
-          <w:sz w:val="28"/>
-          <w:szCs w:val="28"/>
-          <w:lang w:val="ru-RU"/>
-        </w:rPr>
-      </w:pPr>
-      <w:r>
-        <w:rPr>
-          <w:rFonts w:ascii="Times New Roman" w:hAnsi="Times New Roman" w:cs="Times New Roman"/>
-          <w:bCs/>
-          <w:sz w:val="28"/>
-          <w:szCs w:val="28"/>
-          <w:lang w:val="en-US"/>
-        </w:rPr>
-        <w:t>Time</w:t>
-      </w:r>
-      <w:r>
-        <w:rPr>
-          <w:rFonts w:ascii="Times New Roman" w:hAnsi="Times New Roman" w:cs="Times New Roman"/>
-          <w:bCs/>
-          <w:sz w:val="28"/>
-          <w:szCs w:val="28"/>
-          <w:lang w:val="ru-RU"/>
-        </w:rPr>
-        <w:t xml:space="preserve"> - </w:t>
-      </w:r>
-      <w:r>
-        <w:rPr>
-          <w:rFonts w:ascii="Times New Roman" w:hAnsi="Times New Roman" w:cs="Times New Roman"/>
-          <w:bCs/>
-          <w:sz w:val="28"/>
-          <w:szCs w:val="28"/>
-          <w:lang w:val="ru-RU"/>
-        </w:rPr>
-        <w:t>дозволяє налаштовувати відображення даних на карті з урахуванням часових аспектів.</w:t>
-      </w:r>
-    </w:p>
-    <w:p>
-      <w:pPr>
-        <w:spacing w:after="0" w:line="240" w:lineRule="auto"/>
-        <w:jc w:val="center"/>
-      </w:pPr>
-      <w:r>
-        <w:drawing>
-          <wp:inline distT="0" distB="0" distL="0" distR="0" wp14:anchorId="4C835AC1" wp14:editId="1634C2B9">
-            <wp:extent cx="4990993" cy="3124200"/>
-            <wp:effectExtent l="0" t="0" r="635" b="0"/>
-            <wp:docPr id="20" name="Рисунок 20"/>
-            <wp:cNvGraphicFramePr>
-              <a:graphicFrameLocks xmlns:a="http://schemas.openxmlformats.org/drawingml/2006/main" noChangeAspect="1"/>
-            </wp:cNvGraphicFramePr>
-            <a:graphic xmlns:a="http://schemas.openxmlformats.org/drawingml/2006/main">
-              <a:graphicData uri="http://schemas.openxmlformats.org/drawingml/2006/picture">
-                <pic:pic xmlns:pic="http://schemas.openxmlformats.org/drawingml/2006/picture">
-                  <pic:nvPicPr>
-                    <pic:cNvPr id="1" name=""/>
-                    <pic:cNvPicPr/>
-                  </pic:nvPicPr>
-                  <pic:blipFill>
-                    <a:blip r:embed="rId21"/>
-                    <a:stretch>
-                      <a:fillRect/>
-                    </a:stretch>
-                  </pic:blipFill>
-                  <pic:spPr>
-                    <a:xfrm>
-                      <a:off x="0" y="0"/>
-                      <a:ext cx="5026169" cy="3146219"/>
-                    </a:xfrm>
-                    <a:prstGeom prst="rect">
-                      <a:avLst/>
-                    </a:prstGeom>
-                  </pic:spPr>
-                </pic:pic>
-              </a:graphicData>
-            </a:graphic>
-          </wp:inline>
-        </w:drawing>
-      </w:r>
-    </w:p>
-    <w:p>
-      <w:pPr>
-        <w:pStyle w:val="a3"/>
-        <w:spacing w:after="0" w:line="240" w:lineRule="auto"/>
-        <w:ind w:left="0" w:firstLine="851"/>
-        <w:jc w:val="both"/>
-        <w:rPr>
-          <w:rFonts w:ascii="Times New Roman" w:hAnsi="Times New Roman" w:cs="Times New Roman"/>
-          <w:bCs/>
-          <w:sz w:val="28"/>
-          <w:szCs w:val="28"/>
-        </w:rPr>
-      </w:pPr>
-      <w:r>
-        <w:rPr>
-          <w:rFonts w:ascii="Times New Roman" w:hAnsi="Times New Roman" w:cs="Times New Roman"/>
-          <w:bCs/>
-          <w:sz w:val="28"/>
-          <w:szCs w:val="28"/>
-          <w:lang w:val="ru-RU"/>
-        </w:rPr>
-        <w:lastRenderedPageBreak/>
-        <w:t>Ф</w:t>
-      </w:r>
-      <w:r>
-        <w:rPr>
-          <w:rFonts w:ascii="Times New Roman" w:hAnsi="Times New Roman" w:cs="Times New Roman"/>
-          <w:bCs/>
-          <w:sz w:val="28"/>
-          <w:szCs w:val="28"/>
-        </w:rPr>
-        <w:t>іксуємо межі масштабу шляхом віддалення</w:t>
-      </w:r>
-      <w:r>
-        <w:rPr>
-          <w:rFonts w:ascii="Times New Roman" w:hAnsi="Times New Roman" w:cs="Times New Roman"/>
-          <w:bCs/>
-          <w:sz w:val="28"/>
-          <w:szCs w:val="28"/>
-          <w:lang w:val="ru-RU"/>
-        </w:rPr>
-        <w:t>/</w:t>
-      </w:r>
-      <w:r>
-        <w:rPr>
-          <w:rFonts w:ascii="Times New Roman" w:hAnsi="Times New Roman" w:cs="Times New Roman"/>
-          <w:bCs/>
-          <w:sz w:val="28"/>
-          <w:szCs w:val="28"/>
-          <w:lang w:val="ru-RU"/>
-        </w:rPr>
-        <w:t>зближення карти. Потрыбно зробити це так, щоб було видно вс</w:t>
-      </w:r>
-      <w:r>
-        <w:rPr>
-          <w:rFonts w:ascii="Times New Roman" w:hAnsi="Times New Roman" w:cs="Times New Roman"/>
-          <w:bCs/>
-          <w:sz w:val="28"/>
-          <w:szCs w:val="28"/>
-        </w:rPr>
-        <w:t>іх сусідів.</w:t>
-      </w:r>
-    </w:p>
-    <w:p>
-      <w:pPr>
-        <w:pStyle w:val="a3"/>
-        <w:spacing w:after="0" w:line="240" w:lineRule="auto"/>
-        <w:ind w:left="0" w:firstLine="851"/>
-        <w:jc w:val="both"/>
-        <w:rPr>
-          <w:rFonts w:ascii="Times New Roman" w:hAnsi="Times New Roman" w:cs="Times New Roman"/>
-          <w:bCs/>
-          <w:sz w:val="28"/>
-          <w:szCs w:val="28"/>
-        </w:rPr>
-      </w:pPr>
-      <w:r>
-        <w:rPr>
-          <w:rFonts w:ascii="Times New Roman" w:hAnsi="Times New Roman" w:cs="Times New Roman"/>
-          <w:bCs/>
-          <w:sz w:val="28"/>
-          <w:szCs w:val="28"/>
-        </w:rPr>
-        <w:t>Отже, мінімальний масштаб: 1:5 112 384</w:t>
-      </w:r>
-    </w:p>
-    <w:p>
-      <w:pPr>
-        <w:spacing w:after="0" w:line="240" w:lineRule="auto"/>
-        <w:jc w:val="center"/>
-      </w:pPr>
-      <w:r>
-        <w:drawing>
-          <wp:inline distT="0" distB="0" distL="0" distR="0" wp14:anchorId="2FE2DF73" wp14:editId="7EAD4CD2">
-            <wp:extent cx="6353573" cy="3920837"/>
-            <wp:effectExtent l="0" t="0" r="0" b="3810"/>
-            <wp:docPr id="23" name="Рисунок 23"/>
             <wp:cNvGraphicFramePr>
               <a:graphicFrameLocks xmlns:a="http://schemas.openxmlformats.org/drawingml/2006/main" noChangeAspect="1"/>
             </wp:cNvGraphicFramePr>
@@ -4316,7 +3809,7 @@
                   <pic:spPr>
                     <a:xfrm>
                       <a:off x="0" y="0"/>
-                      <a:ext cx="6378412" cy="3936165"/>
+                      <a:ext cx="4280140" cy="2873616"/>
                     </a:xfrm>
                     <a:prstGeom prst="rect">
                       <a:avLst/>
@@ -4340,6 +3833,7 @@
           <w:bCs/>
           <w:sz w:val="28"/>
           <w:szCs w:val="28"/>
+          <w:lang w:val="ru-RU"/>
         </w:rPr>
       </w:pPr>
       <w:r>
@@ -4348,8 +3842,9 @@
           <w:bCs/>
           <w:sz w:val="28"/>
           <w:szCs w:val="28"/>
-        </w:rPr>
-        <w:t>Максимальний</w:t>
+          <w:lang w:val="en-US"/>
+        </w:rPr>
+        <w:t>Time</w:t>
       </w:r>
       <w:r>
         <w:rPr>
@@ -4357,35 +3852,9 @@
           <w:bCs/>
           <w:sz w:val="28"/>
           <w:szCs w:val="28"/>
-        </w:rPr>
-        <w:t xml:space="preserve"> мас</w:t>
-      </w:r>
-      <w:r>
-        <w:rPr>
-          <w:rFonts w:ascii="Times New Roman" w:hAnsi="Times New Roman" w:cs="Times New Roman"/>
-          <w:bCs/>
-          <w:sz w:val="28"/>
-          <w:szCs w:val="28"/>
-        </w:rPr>
-        <w:t>штаб: 1:3</w:t>
-      </w:r>
-      <w:r>
-        <w:rPr>
-          <w:rFonts w:ascii="Times New Roman" w:hAnsi="Times New Roman" w:cs="Times New Roman"/>
-          <w:bCs/>
-          <w:sz w:val="28"/>
-          <w:szCs w:val="28"/>
-        </w:rPr>
-        <w:t xml:space="preserve"> </w:t>
-      </w:r>
-      <w:r>
-        <w:rPr>
-          <w:rFonts w:ascii="Times New Roman" w:hAnsi="Times New Roman" w:cs="Times New Roman"/>
-          <w:bCs/>
-          <w:sz w:val="28"/>
-          <w:szCs w:val="28"/>
-        </w:rPr>
-        <w:t>834 288</w:t>
+          <w:lang w:val="ru-RU"/>
+        </w:rPr>
+        <w:t xml:space="preserve"> - дозволяє налаштовувати відображення даних на карті з урахуванням часових аспектів.</w:t>
       </w:r>
     </w:p>
     <w:p>
@@ -4394,11 +3863,15 @@
         <w:jc w:val="center"/>
       </w:pPr>
       <w:r>
+        <w:rPr>
+          <w:noProof/>
+          <w:lang w:val="uk-UA" w:eastAsia="uk-UA"/>
+        </w:rPr>
         <w:drawing>
-          <wp:inline distT="0" distB="0" distL="0" distR="0" wp14:anchorId="2B872E9D" wp14:editId="350A5D6C">
-            <wp:extent cx="6477039" cy="3844636"/>
-            <wp:effectExtent l="0" t="0" r="0" b="3810"/>
-            <wp:docPr id="24" name="Рисунок 24"/>
+          <wp:inline distT="0" distB="0" distL="0" distR="0" wp14:anchorId="4C835AC1" wp14:editId="1634C2B9">
+            <wp:extent cx="4990993" cy="3124200"/>
+            <wp:effectExtent l="0" t="0" r="635" b="0"/>
+            <wp:docPr id="20" name="Рисунок 20"/>
             <wp:cNvGraphicFramePr>
               <a:graphicFrameLocks xmlns:a="http://schemas.openxmlformats.org/drawingml/2006/main" noChangeAspect="1"/>
             </wp:cNvGraphicFramePr>
@@ -4418,7 +3891,7 @@
                   <pic:spPr>
                     <a:xfrm>
                       <a:off x="0" y="0"/>
-                      <a:ext cx="6500105" cy="3858327"/>
+                      <a:ext cx="5026169" cy="3146219"/>
                     </a:xfrm>
                     <a:prstGeom prst="rect">
                       <a:avLst/>
@@ -4450,8 +3923,10 @@
           <w:bCs/>
           <w:sz w:val="28"/>
           <w:szCs w:val="28"/>
-        </w:rPr>
-        <w:t>Переходимо до загальних властивостей</w:t>
+          <w:lang w:val="ru-RU"/>
+        </w:rPr>
+        <w:lastRenderedPageBreak/>
+        <w:t>Ф</w:t>
       </w:r>
       <w:r>
         <w:rPr>
@@ -4460,7 +3935,7 @@
           <w:sz w:val="28"/>
           <w:szCs w:val="28"/>
         </w:rPr>
-        <w:t xml:space="preserve"> та виставляємо ці межі</w:t>
+        <w:t>іксуємо межі масштабу шляхом віддалення</w:t>
       </w:r>
       <w:r>
         <w:rPr>
@@ -4470,7 +3945,7 @@
           <w:szCs w:val="28"/>
           <w:lang w:val="ru-RU"/>
         </w:rPr>
-        <w:t>, а також за бажанням можна зм</w:t>
+        <w:t>/</w:t>
       </w:r>
       <w:r>
         <w:rPr>
@@ -4478,28 +3953,58 @@
           <w:bCs/>
           <w:sz w:val="28"/>
           <w:szCs w:val="28"/>
-        </w:rPr>
-        <w:t>інити назву або додати опис:</w:t>
+          <w:lang w:val="ru-RU"/>
+        </w:rPr>
+        <w:t>зближення карти. Потрыбно зробити це так, щоб було видно вс</w:t>
+      </w:r>
+      <w:r>
+        <w:rPr>
+          <w:rFonts w:ascii="Times New Roman" w:hAnsi="Times New Roman" w:cs="Times New Roman"/>
+          <w:bCs/>
+          <w:sz w:val="28"/>
+          <w:szCs w:val="28"/>
+        </w:rPr>
+        <w:t>іх сусідів.</w:t>
+      </w:r>
+    </w:p>
+    <w:p>
+      <w:pPr>
+        <w:pStyle w:val="a3"/>
+        <w:spacing w:after="0" w:line="240" w:lineRule="auto"/>
+        <w:ind w:left="0" w:firstLine="851"/>
+        <w:jc w:val="both"/>
+        <w:rPr>
+          <w:rFonts w:ascii="Times New Roman" w:hAnsi="Times New Roman" w:cs="Times New Roman"/>
+          <w:bCs/>
+          <w:sz w:val="28"/>
+          <w:szCs w:val="28"/>
+        </w:rPr>
+      </w:pPr>
+      <w:r>
+        <w:rPr>
+          <w:rFonts w:ascii="Times New Roman" w:hAnsi="Times New Roman" w:cs="Times New Roman"/>
+          <w:bCs/>
+          <w:sz w:val="28"/>
+          <w:szCs w:val="28"/>
+        </w:rPr>
+        <w:t>Отже, мінімальний масштаб: 1:5 112 384</w:t>
       </w:r>
     </w:p>
     <w:p>
       <w:pPr>
         <w:spacing w:after="0" w:line="240" w:lineRule="auto"/>
         <w:jc w:val="center"/>
-        <w:rPr>
-          <w:lang w:val="en-US"/>
-        </w:rPr>
-      </w:pPr>
-      <w:r>
-        <w:rPr>
-          <w:lang w:val="en-US"/>
-        </w:rPr>
-        <w:lastRenderedPageBreak/>
+      </w:pPr>
+      <w:r>
+        <w:rPr>
+          <w:noProof/>
+          <w:lang w:val="uk-UA" w:eastAsia="uk-UA"/>
+        </w:rPr>
         <w:drawing>
-          <wp:inline distT="0" distB="0" distL="0" distR="0" wp14:anchorId="30DC26F8" wp14:editId="4E60D89B">
-            <wp:extent cx="4835237" cy="3125255"/>
-            <wp:effectExtent l="0" t="0" r="3810" b="0"/>
-            <wp:docPr id="25" name="Рисунок 25"/>
+          <wp:inline distT="0" distB="0" distL="0" distR="0" wp14:anchorId="2FE2DF73" wp14:editId="7EAD4CD2">
+            <wp:extent cx="6353573" cy="3920837"/>
+            <wp:effectExtent l="0" t="0" r="0" b="3810"/>
+            <wp:docPr id="23" name="Рисунок 23"/>
             <wp:cNvGraphicFramePr>
               <a:graphicFrameLocks xmlns:a="http://schemas.openxmlformats.org/drawingml/2006/main" noChangeAspect="1"/>
             </wp:cNvGraphicFramePr>
@@ -4519,6 +4024,178 @@
                   <pic:spPr>
                     <a:xfrm>
                       <a:off x="0" y="0"/>
+                      <a:ext cx="6378412" cy="3936165"/>
+                    </a:xfrm>
+                    <a:prstGeom prst="rect">
+                      <a:avLst/>
+                    </a:prstGeom>
+                  </pic:spPr>
+                </pic:pic>
+              </a:graphicData>
+            </a:graphic>
+          </wp:inline>
+        </w:drawing>
+      </w:r>
+    </w:p>
+    <w:p>
+      <w:pPr>
+        <w:pStyle w:val="a3"/>
+        <w:spacing w:after="0" w:line="240" w:lineRule="auto"/>
+        <w:ind w:left="0" w:firstLine="851"/>
+        <w:jc w:val="both"/>
+        <w:rPr>
+          <w:rFonts w:ascii="Times New Roman" w:hAnsi="Times New Roman" w:cs="Times New Roman"/>
+          <w:bCs/>
+          <w:sz w:val="28"/>
+          <w:szCs w:val="28"/>
+        </w:rPr>
+      </w:pPr>
+      <w:r>
+        <w:rPr>
+          <w:rFonts w:ascii="Times New Roman" w:hAnsi="Times New Roman" w:cs="Times New Roman"/>
+          <w:bCs/>
+          <w:sz w:val="28"/>
+          <w:szCs w:val="28"/>
+        </w:rPr>
+        <w:t>Максимальний масштаб: 1:3 834 288</w:t>
+      </w:r>
+    </w:p>
+    <w:p>
+      <w:pPr>
+        <w:spacing w:after="0" w:line="240" w:lineRule="auto"/>
+        <w:jc w:val="center"/>
+      </w:pPr>
+      <w:r>
+        <w:rPr>
+          <w:noProof/>
+          <w:lang w:val="uk-UA" w:eastAsia="uk-UA"/>
+        </w:rPr>
+        <w:drawing>
+          <wp:inline distT="0" distB="0" distL="0" distR="0" wp14:anchorId="2B872E9D" wp14:editId="350A5D6C">
+            <wp:extent cx="6477039" cy="3844636"/>
+            <wp:effectExtent l="0" t="0" r="0" b="3810"/>
+            <wp:docPr id="24" name="Рисунок 24"/>
+            <wp:cNvGraphicFramePr>
+              <a:graphicFrameLocks xmlns:a="http://schemas.openxmlformats.org/drawingml/2006/main" noChangeAspect="1"/>
+            </wp:cNvGraphicFramePr>
+            <a:graphic xmlns:a="http://schemas.openxmlformats.org/drawingml/2006/main">
+              <a:graphicData uri="http://schemas.openxmlformats.org/drawingml/2006/picture">
+                <pic:pic xmlns:pic="http://schemas.openxmlformats.org/drawingml/2006/picture">
+                  <pic:nvPicPr>
+                    <pic:cNvPr id="1" name=""/>
+                    <pic:cNvPicPr/>
+                  </pic:nvPicPr>
+                  <pic:blipFill>
+                    <a:blip r:embed="rId25"/>
+                    <a:stretch>
+                      <a:fillRect/>
+                    </a:stretch>
+                  </pic:blipFill>
+                  <pic:spPr>
+                    <a:xfrm>
+                      <a:off x="0" y="0"/>
+                      <a:ext cx="6500105" cy="3858327"/>
+                    </a:xfrm>
+                    <a:prstGeom prst="rect">
+                      <a:avLst/>
+                    </a:prstGeom>
+                  </pic:spPr>
+                </pic:pic>
+              </a:graphicData>
+            </a:graphic>
+          </wp:inline>
+        </w:drawing>
+      </w:r>
+    </w:p>
+    <w:p>
+      <w:pPr>
+        <w:pStyle w:val="a3"/>
+        <w:spacing w:after="0" w:line="240" w:lineRule="auto"/>
+        <w:ind w:left="0" w:firstLine="851"/>
+        <w:jc w:val="both"/>
+        <w:rPr>
+          <w:rFonts w:ascii="Times New Roman" w:hAnsi="Times New Roman" w:cs="Times New Roman"/>
+          <w:bCs/>
+          <w:sz w:val="28"/>
+          <w:szCs w:val="28"/>
+        </w:rPr>
+      </w:pPr>
+      <w:r>
+        <w:rPr>
+          <w:rFonts w:ascii="Times New Roman" w:hAnsi="Times New Roman" w:cs="Times New Roman"/>
+          <w:bCs/>
+          <w:sz w:val="28"/>
+          <w:szCs w:val="28"/>
+        </w:rPr>
+        <w:t>Переходимо до загальних властивостей</w:t>
+      </w:r>
+      <w:r>
+        <w:rPr>
+          <w:rFonts w:ascii="Times New Roman" w:hAnsi="Times New Roman" w:cs="Times New Roman"/>
+          <w:bCs/>
+          <w:sz w:val="28"/>
+          <w:szCs w:val="28"/>
+        </w:rPr>
+        <w:t xml:space="preserve"> та виставляємо ці межі</w:t>
+      </w:r>
+      <w:r>
+        <w:rPr>
+          <w:rFonts w:ascii="Times New Roman" w:hAnsi="Times New Roman" w:cs="Times New Roman"/>
+          <w:bCs/>
+          <w:sz w:val="28"/>
+          <w:szCs w:val="28"/>
+          <w:lang w:val="ru-RU"/>
+        </w:rPr>
+        <w:t>, а також за бажанням можна зм</w:t>
+      </w:r>
+      <w:r>
+        <w:rPr>
+          <w:rFonts w:ascii="Times New Roman" w:hAnsi="Times New Roman" w:cs="Times New Roman"/>
+          <w:bCs/>
+          <w:sz w:val="28"/>
+          <w:szCs w:val="28"/>
+        </w:rPr>
+        <w:t>інити назву або додати опис:</w:t>
+      </w:r>
+    </w:p>
+    <w:p>
+      <w:pPr>
+        <w:spacing w:after="0" w:line="240" w:lineRule="auto"/>
+        <w:jc w:val="center"/>
+        <w:rPr>
+          <w:lang w:val="en-US"/>
+        </w:rPr>
+      </w:pPr>
+      <w:r>
+        <w:rPr>
+          <w:noProof/>
+          <w:lang w:val="uk-UA" w:eastAsia="uk-UA"/>
+        </w:rPr>
+        <w:lastRenderedPageBreak/>
+        <w:drawing>
+          <wp:inline distT="0" distB="0" distL="0" distR="0" wp14:anchorId="30DC26F8" wp14:editId="4E60D89B">
+            <wp:extent cx="4835237" cy="3125255"/>
+            <wp:effectExtent l="0" t="0" r="3810" b="0"/>
+            <wp:docPr id="25" name="Рисунок 25"/>
+            <wp:cNvGraphicFramePr>
+              <a:graphicFrameLocks xmlns:a="http://schemas.openxmlformats.org/drawingml/2006/main" noChangeAspect="1"/>
+            </wp:cNvGraphicFramePr>
+            <a:graphic xmlns:a="http://schemas.openxmlformats.org/drawingml/2006/main">
+              <a:graphicData uri="http://schemas.openxmlformats.org/drawingml/2006/picture">
+                <pic:pic xmlns:pic="http://schemas.openxmlformats.org/drawingml/2006/picture">
+                  <pic:nvPicPr>
+                    <pic:cNvPr id="1" name=""/>
+                    <pic:cNvPicPr/>
+                  </pic:nvPicPr>
+                  <pic:blipFill>
+                    <a:blip r:embed="rId26"/>
+                    <a:stretch>
+                      <a:fillRect/>
+                    </a:stretch>
+                  </pic:blipFill>
+                  <pic:spPr>
+                    <a:xfrm>
+                      <a:off x="0" y="0"/>
                       <a:ext cx="4849015" cy="3134160"/>
                     </a:xfrm>
                     <a:prstGeom prst="rect">
@@ -4618,6 +4295,10 @@
         <w:spacing w:after="0" w:line="240" w:lineRule="auto"/>
       </w:pPr>
       <w:r>
+        <w:rPr>
+          <w:noProof/>
+          <w:lang w:val="uk-UA" w:eastAsia="uk-UA"/>
+        </w:rPr>
         <w:drawing>
           <wp:inline distT="0" distB="0" distL="0" distR="0" wp14:anchorId="5CDF96DA" wp14:editId="6933D878">
             <wp:extent cx="6480175" cy="2903740"/>
@@ -4634,7 +4315,7 @@
                     <pic:cNvPicPr/>
                   </pic:nvPicPr>
                   <pic:blipFill rotWithShape="1">
-                    <a:blip r:embed="rId25"/>
+                    <a:blip r:embed="rId27"/>
                     <a:srcRect t="2102"/>
                     <a:stretch/>
                   </pic:blipFill>
@@ -4886,6 +4567,10 @@
         <w:jc w:val="center"/>
       </w:pPr>
       <w:r>
+        <w:rPr>
+          <w:noProof/>
+          <w:lang w:val="uk-UA" w:eastAsia="uk-UA"/>
+        </w:rPr>
         <w:drawing>
           <wp:inline distT="0" distB="0" distL="0" distR="0" wp14:anchorId="2B4C1BA9" wp14:editId="42DE5037">
             <wp:extent cx="2424546" cy="3279101"/>
@@ -4902,7 +4587,7 @@
                     <pic:cNvPicPr/>
                   </pic:nvPicPr>
                   <pic:blipFill>
-                    <a:blip r:embed="rId26"/>
+                    <a:blip r:embed="rId28"/>
                     <a:stretch>
                       <a:fillRect/>
                     </a:stretch>
@@ -4986,6 +4671,10 @@
         <w:jc w:val="center"/>
       </w:pPr>
       <w:r>
+        <w:rPr>
+          <w:noProof/>
+          <w:lang w:val="uk-UA" w:eastAsia="uk-UA"/>
+        </w:rPr>
         <w:drawing>
           <wp:inline distT="0" distB="0" distL="0" distR="0" wp14:anchorId="6897A0F0" wp14:editId="49E06CCF">
             <wp:extent cx="4322618" cy="3480543"/>
@@ -5002,7 +4691,7 @@
                     <pic:cNvPicPr/>
                   </pic:nvPicPr>
                   <pic:blipFill>
-                    <a:blip r:embed="rId27"/>
+                    <a:blip r:embed="rId29"/>
                     <a:stretch>
                       <a:fillRect/>
                     </a:stretch>
@@ -5056,8 +4745,6 @@
         </w:rPr>
         <w:t>У</w:t>
       </w:r>
-      <w:bookmarkStart w:id="1" w:name="_GoBack"/>
-      <w:bookmarkEnd w:id="1"/>
       <w:r>
         <w:rPr>
           <w:lang w:val="uk-UA"/>
@@ -5065,15 +4752,7 @@
         <w:t xml:space="preserve"> результаті виконання лабораторної робот</w:t>
       </w:r>
       <w:r>
-        <w:t xml:space="preserve">и </w:t>
-      </w:r>
-      <w:proofErr w:type="spellStart"/>
-      <w:r>
-        <w:t>було</w:t>
-      </w:r>
-      <w:proofErr w:type="spellEnd"/>
-      <w:r>
-        <w:t xml:space="preserve"> </w:t>
+        <w:t xml:space="preserve">и було </w:t>
       </w:r>
       <w:r>
         <w:rPr>
@@ -5090,11 +4769,9 @@
         </w:rPr>
         <w:t xml:space="preserve">і навички роботи з шарами та каталогами в </w:t>
       </w:r>
-      <w:proofErr w:type="spellStart"/>
       <w:r>
         <w:t>середовищ</w:t>
       </w:r>
-      <w:proofErr w:type="spellEnd"/>
       <w:r>
         <w:rPr>
           <w:lang w:val="uk-UA"/>
@@ -5111,21 +4788,7 @@
         <w:rPr>
           <w:lang w:val="uk-UA"/>
         </w:rPr>
-        <w:t xml:space="preserve">. Проведена робота з додаванням фреймів, створенням автоматичних підписів та їх </w:t>
-      </w:r>
-      <w:proofErr w:type="spellStart"/>
-      <w:r>
-        <w:rPr>
-          <w:lang w:val="uk-UA"/>
-        </w:rPr>
-        <w:t>кастомізації</w:t>
-      </w:r>
-      <w:proofErr w:type="spellEnd"/>
-      <w:r>
-        <w:rPr>
-          <w:lang w:val="uk-UA"/>
-        </w:rPr>
-        <w:t xml:space="preserve">, визначення діапазону масштабів а також із застосуванням проекції. </w:t>
+        <w:t xml:space="preserve">. Проведена робота з додаванням фреймів, створенням автоматичних підписів та їх кастомізації, визначення діапазону масштабів а також із застосуванням проекції. </w:t>
       </w:r>
     </w:p>
     <w:sectPr>
@@ -5921,6 +5584,7 @@
   <w:style w:type="character" w:default="1" w:styleId="a0">
     <w:name w:val="Default Paragraph Font"/>
     <w:uiPriority w:val="1"/>
+    <w:semiHidden/>
     <w:unhideWhenUsed/>
   </w:style>
   <w:style w:type="table" w:default="1" w:styleId="a1">

</xml_diff>